<commit_message>
Preparando resumen ejecutivo para Jaime
</commit_message>
<xml_diff>
--- a/Datos/Control de analisis/Wins_ReplicaSlonim.docx
+++ b/Datos/Control de analisis/Wins_ReplicaSlonim.docx
@@ -4162,6 +4162,7 @@
           <w:ilvl w:val="0"/>
           <w:numId w:val="3"/>
         </w:numPr>
+        <w:spacing w:after="0" w:line="240" w:lineRule="auto"/>
         <w:ind w:left="-567" w:right="-660"/>
         <w:rPr>
           <w:b/>
@@ -4178,12 +4179,14 @@
     <w:p>
       <w:pPr>
         <w:pStyle w:val="Prrafodelista"/>
+        <w:spacing w:after="0" w:line="240" w:lineRule="auto"/>
         <w:ind w:left="-567" w:right="-660"/>
       </w:pPr>
     </w:p>
     <w:p>
       <w:pPr>
         <w:pStyle w:val="Prrafodelista"/>
+        <w:spacing w:after="0" w:line="240" w:lineRule="auto"/>
         <w:ind w:left="-567" w:right="-660"/>
         <w:jc w:val="both"/>
         <w:rPr>
@@ -4243,6 +4246,7 @@
     <w:p>
       <w:pPr>
         <w:pStyle w:val="Prrafodelista"/>
+        <w:spacing w:line="240" w:lineRule="auto"/>
         <w:ind w:left="-567" w:right="-660"/>
         <w:jc w:val="both"/>
       </w:pPr>
@@ -4250,6 +4254,7 @@
     <w:p>
       <w:pPr>
         <w:pStyle w:val="Prrafodelista"/>
+        <w:spacing w:line="240" w:lineRule="auto"/>
         <w:ind w:left="-567" w:right="-660"/>
       </w:pPr>
       <w:r>
@@ -4514,7 +4519,28 @@
       </w:r>
       <w:proofErr w:type="spellEnd"/>
       <w:r>
-        <w:t xml:space="preserve"> 2 los datos sí parecen tener una tendencia hacia el decremento de la ventaja del Jugador 1 sobre sus contrincantes conforme éstos adquieren experiencia. En las primeras dos tiradas, los Jugadores 1 ganaron en 4 de 10 veces; esta proporción se elevó a 6 de 10, en las últimas dos tiradas. De cualquier manera, ninguna de estas proporciones es significativa.</w:t>
+        <w:t xml:space="preserve"> 2 los datos </w:t>
+      </w:r>
+      <w:r>
+        <w:rPr>
+          <w:u w:val="single"/>
+        </w:rPr>
+        <w:t>sí parecen tener una tendencia hacia</w:t>
+      </w:r>
+      <w:r>
+        <w:rPr>
+          <w:u w:val="single"/>
+        </w:rPr>
+        <w:t xml:space="preserve"> la disminución </w:t>
+      </w:r>
+      <w:r>
+        <w:rPr>
+          <w:u w:val="single"/>
+        </w:rPr>
+        <w:t>de la ventaja</w:t>
+      </w:r>
+      <w:r>
+        <w:t xml:space="preserve"> del Jugador 1 sobre sus contrincantes conforme éstos adquieren experiencia. En las primeras dos tiradas, los Jugadores 1 ganaron en 4 de 10 veces; esta proporción se elevó a 6 de 10, en las últimas dos tiradas. De cualquier manera, ninguna de estas proporciones es significativa.</w:t>
       </w:r>
     </w:p>
     <w:p>
@@ -4686,30 +4712,194 @@
           <w:numId w:val="3"/>
         </w:numPr>
         <w:ind w:left="-567" w:right="-660"/>
-      </w:pPr>
-      <w:r>
+        <w:rPr>
+          <w:b/>
+        </w:rPr>
+      </w:pPr>
+      <w:r>
+        <w:rPr>
+          <w:b/>
+        </w:rPr>
         <w:lastRenderedPageBreak/>
         <w:t>Los jugadores con experiencia habrían gan</w:t>
       </w:r>
       <w:r>
+        <w:rPr>
+          <w:b/>
+        </w:rPr>
         <w:t xml:space="preserve">ado en ésa misma ronda del </w:t>
       </w:r>
       <w:proofErr w:type="spellStart"/>
       <w:r>
+        <w:rPr>
+          <w:b/>
+        </w:rPr>
         <w:t>subjuego</w:t>
       </w:r>
       <w:proofErr w:type="spellEnd"/>
       <w:r>
+        <w:rPr>
+          <w:b/>
+        </w:rPr>
         <w:t xml:space="preserve"> anterior, de haber tirado lo que tiraron en el </w:t>
       </w:r>
       <w:proofErr w:type="spellStart"/>
       <w:r>
+        <w:rPr>
+          <w:b/>
+        </w:rPr>
         <w:t>subjuego</w:t>
       </w:r>
       <w:proofErr w:type="spellEnd"/>
       <w:r>
+        <w:rPr>
+          <w:b/>
+        </w:rPr>
         <w:t xml:space="preserve"> 2.</w:t>
       </w:r>
+    </w:p>
+    <w:p>
+      <w:pPr>
+        <w:pStyle w:val="Prrafodelista"/>
+        <w:ind w:left="-567" w:right="-660"/>
+        <w:jc w:val="both"/>
+      </w:pPr>
+    </w:p>
+    <w:p>
+      <w:pPr>
+        <w:pStyle w:val="Prrafodelista"/>
+        <w:ind w:left="-567" w:right="-660"/>
+        <w:jc w:val="both"/>
+      </w:pPr>
+      <w:r>
+        <w:t xml:space="preserve">De acuerdo con el análisis de </w:t>
+      </w:r>
+      <w:proofErr w:type="spellStart"/>
+      <w:r>
+        <w:t>Slonim</w:t>
+      </w:r>
+      <w:proofErr w:type="spellEnd"/>
+      <w:r>
+        <w:t xml:space="preserve">, </w:t>
+      </w:r>
+      <w:r>
+        <w:t xml:space="preserve">se evaluó la posibilidad de que los participantes con experiencia estuvieran respondiendo al segundo </w:t>
+      </w:r>
+      <w:proofErr w:type="spellStart"/>
+      <w:r>
+        <w:t>subjuego</w:t>
+      </w:r>
+      <w:proofErr w:type="spellEnd"/>
+      <w:r>
+        <w:t xml:space="preserve"> en función a las respuestas observadas en cada ronda, durante el primer </w:t>
+      </w:r>
+      <w:proofErr w:type="spellStart"/>
+      <w:r>
+        <w:t>subjuego</w:t>
+      </w:r>
+      <w:proofErr w:type="spellEnd"/>
+      <w:r>
+        <w:t xml:space="preserve">. Para ello, se tomaron las respuestas dadas por el participante 1 en cada ronda del </w:t>
+      </w:r>
+      <w:proofErr w:type="spellStart"/>
+      <w:r>
+        <w:t>Subjuego</w:t>
+      </w:r>
+      <w:proofErr w:type="spellEnd"/>
+      <w:r>
+        <w:t xml:space="preserve"> 2, y se recreó un juego hipotético a partir de las respuestas registradas por sus contrincantes en las mismas rondas del </w:t>
+      </w:r>
+      <w:proofErr w:type="spellStart"/>
+      <w:r>
+        <w:t>subjuego</w:t>
+      </w:r>
+      <w:proofErr w:type="spellEnd"/>
+      <w:r>
+        <w:t xml:space="preserve"> anterior. Es decir, las tiradas registradas por el Participante 1 en el </w:t>
+      </w:r>
+      <w:proofErr w:type="spellStart"/>
+      <w:r>
+        <w:t>Subjuego</w:t>
+      </w:r>
+      <w:proofErr w:type="spellEnd"/>
+      <w:r>
+        <w:t xml:space="preserve"> 1 se sustituyeron por las tiradas registradas en su ronda homóloga en el segundo </w:t>
+      </w:r>
+      <w:proofErr w:type="spellStart"/>
+      <w:r>
+        <w:t>Subjuego</w:t>
+      </w:r>
+      <w:proofErr w:type="spellEnd"/>
+      <w:r>
+        <w:t xml:space="preserve">, computando un nuevo número objetivo y permitiéndonos evaluar si, ‘dado lo que se sabe sobre las tiradas de los jugadores anteriores, el jugador 1 habría ganado cada ronda del </w:t>
+      </w:r>
+      <w:proofErr w:type="spellStart"/>
+      <w:r>
+        <w:t>Subjuego</w:t>
+      </w:r>
+      <w:proofErr w:type="spellEnd"/>
+      <w:r>
+        <w:t xml:space="preserve"> 1 de haber tirado lo que tiró en el </w:t>
+      </w:r>
+      <w:proofErr w:type="spellStart"/>
+      <w:r>
+        <w:t>Subjuego</w:t>
+      </w:r>
+      <w:proofErr w:type="spellEnd"/>
+      <w:r>
+        <w:t xml:space="preserve"> 2’.</w:t>
+      </w:r>
+    </w:p>
+    <w:p>
+      <w:pPr>
+        <w:pStyle w:val="Prrafodelista"/>
+        <w:ind w:left="-567" w:right="-660"/>
+        <w:jc w:val="both"/>
+      </w:pPr>
+    </w:p>
+    <w:p>
+      <w:pPr>
+        <w:pStyle w:val="Prrafodelista"/>
+        <w:ind w:left="-567" w:right="-660"/>
+        <w:jc w:val="both"/>
+      </w:pPr>
+      <w:r>
+        <w:t xml:space="preserve">La proporción con que esto ocurre a lo largo de los 40 ensayos que se registró para el </w:t>
+      </w:r>
+      <w:proofErr w:type="spellStart"/>
+      <w:r>
+        <w:t>Subjuego</w:t>
+      </w:r>
+      <w:proofErr w:type="spellEnd"/>
+      <w:r>
+        <w:t xml:space="preserve"> 2 (25 de 40), es altamente significativa. En la mayoría de las casos, en una proporción mucho mayor a lo que se esperaría por mero azar (0.33), los participantes 1 habrían resultado ganadores en el </w:t>
+      </w:r>
+      <w:proofErr w:type="spellStart"/>
+      <w:r>
+        <w:t>Subjuego</w:t>
+      </w:r>
+      <w:proofErr w:type="spellEnd"/>
+      <w:r>
+        <w:t xml:space="preserve"> 1 de haber respondido como lo hicieron en el </w:t>
+      </w:r>
+      <w:proofErr w:type="spellStart"/>
+      <w:r>
+        <w:t>Subjuego</w:t>
+      </w:r>
+      <w:proofErr w:type="spellEnd"/>
+      <w:r>
+        <w:t xml:space="preserve"> 2. </w:t>
+      </w:r>
+    </w:p>
+    <w:p>
+      <w:pPr>
+        <w:pStyle w:val="Prrafodelista"/>
+        <w:ind w:left="-567" w:right="-660"/>
+        <w:jc w:val="both"/>
+        <w:rPr>
+          <w:u w:val="single"/>
+        </w:rPr>
+      </w:pPr>
     </w:p>
     <w:p>
       <w:pPr>
@@ -4724,8 +4914,8 @@
         </w:rPr>
         <w:drawing>
           <wp:inline distT="0" distB="0" distL="0" distR="0">
-            <wp:extent cx="4286250" cy="1047750"/>
-            <wp:effectExtent l="0" t="0" r="0" b="0"/>
+            <wp:extent cx="3141497" cy="767922"/>
+            <wp:effectExtent l="0" t="0" r="1905" b="0"/>
             <wp:docPr id="2" name="Imagen 2"/>
             <wp:cNvGraphicFramePr>
               <a:graphicFrameLocks xmlns:a="http://schemas.openxmlformats.org/drawingml/2006/main" noChangeAspect="1"/>
@@ -4755,7 +4945,7 @@
                   <pic:spPr bwMode="auto">
                     <a:xfrm>
                       <a:off x="0" y="0"/>
-                      <a:ext cx="4286250" cy="1047750"/>
+                      <a:ext cx="3190212" cy="779830"/>
                     </a:xfrm>
                     <a:prstGeom prst="rect">
                       <a:avLst/>
@@ -4776,28 +4966,40 @@
       <w:pPr>
         <w:pStyle w:val="Prrafodelista"/>
         <w:ind w:left="-567" w:right="-660"/>
+        <w:jc w:val="center"/>
       </w:pPr>
     </w:p>
     <w:p>
       <w:pPr>
         <w:pStyle w:val="Prrafodelista"/>
-        <w:numPr>
-          <w:ilvl w:val="0"/>
-          <w:numId w:val="3"/>
-        </w:numPr>
         <w:ind w:left="-567" w:right="-660"/>
-      </w:pPr>
-      <w:r>
-        <w:t>Los jugadores con experiencia eligieron el número más pequeño</w:t>
+        <w:jc w:val="both"/>
+      </w:pPr>
+      <w:r>
+        <w:t xml:space="preserve">Sin embargo, cuando vemos las proporción de victorias hipotéticas obtenidas periodo a periodo, no parece haber un patrón claro que sugiera que los participantes incrementen o </w:t>
+      </w:r>
+      <w:proofErr w:type="spellStart"/>
+      <w:r>
+        <w:t>decrementen</w:t>
+      </w:r>
+      <w:proofErr w:type="spellEnd"/>
+      <w:r>
+        <w:t xml:space="preserve"> su uso de dicha estrategia conforme avance el juego. Las proporciones significativas se presentan de manera intermitente (No-Sí-No-Sí), manteniendo frecuencias absolutas relativamente cercanas.</w:t>
       </w:r>
     </w:p>
     <w:p>
       <w:pPr>
-        <w:ind w:left="-927" w:right="-660"/>
+        <w:pStyle w:val="Prrafodelista"/>
+        <w:ind w:left="-567" w:right="-660"/>
+        <w:jc w:val="both"/>
+      </w:pPr>
+    </w:p>
+    <w:p>
+      <w:pPr>
+        <w:pStyle w:val="Prrafodelista"/>
+        <w:ind w:left="-567" w:right="-660"/>
         <w:jc w:val="center"/>
       </w:pPr>
-      <w:bookmarkStart w:id="0" w:name="_GoBack"/>
-      <w:bookmarkEnd w:id="0"/>
       <w:r>
         <w:rPr>
           <w:noProof/>
@@ -4805,9 +5007,9 @@
         </w:rPr>
         <w:drawing>
           <wp:inline distT="0" distB="0" distL="0" distR="0">
-            <wp:extent cx="4314825" cy="1485900"/>
-            <wp:effectExtent l="0" t="0" r="9525" b="0"/>
-            <wp:docPr id="6" name="Imagen 6"/>
+            <wp:extent cx="3764186" cy="1996931"/>
+            <wp:effectExtent l="0" t="0" r="8255" b="3810"/>
+            <wp:docPr id="8" name="Imagen 8"/>
             <wp:cNvGraphicFramePr>
               <a:graphicFrameLocks xmlns:a="http://schemas.openxmlformats.org/drawingml/2006/main" noChangeAspect="1"/>
             </wp:cNvGraphicFramePr>
@@ -4836,7 +5038,7 @@
                   <pic:spPr bwMode="auto">
                     <a:xfrm>
                       <a:off x="0" y="0"/>
-                      <a:ext cx="4314825" cy="1485900"/>
+                      <a:ext cx="3789202" cy="2010202"/>
                     </a:xfrm>
                     <a:prstGeom prst="rect">
                       <a:avLst/>
@@ -4852,6 +5054,455 @@
           </wp:inline>
         </w:drawing>
       </w:r>
+    </w:p>
+    <w:p>
+      <w:pPr>
+        <w:pStyle w:val="Prrafodelista"/>
+        <w:ind w:left="-567" w:right="-660"/>
+        <w:jc w:val="center"/>
+      </w:pPr>
+    </w:p>
+    <w:p>
+      <w:pPr>
+        <w:pStyle w:val="Prrafodelista"/>
+        <w:ind w:left="-567" w:right="-660"/>
+        <w:jc w:val="both"/>
+      </w:pPr>
+      <w:r>
+        <w:rPr>
+          <w:highlight w:val="yellow"/>
+        </w:rPr>
+        <w:t xml:space="preserve">OJO: Para evaluar la relación entre las tiradas de los participantes 1 en el </w:t>
+      </w:r>
+      <w:proofErr w:type="spellStart"/>
+      <w:r>
+        <w:rPr>
+          <w:highlight w:val="yellow"/>
+        </w:rPr>
+        <w:t>Subjuego</w:t>
+      </w:r>
+      <w:proofErr w:type="spellEnd"/>
+      <w:r>
+        <w:rPr>
+          <w:highlight w:val="yellow"/>
+        </w:rPr>
+        <w:t xml:space="preserve"> 2 con el </w:t>
+      </w:r>
+      <w:proofErr w:type="spellStart"/>
+      <w:r>
+        <w:rPr>
+          <w:highlight w:val="yellow"/>
+        </w:rPr>
+        <w:t>Subjuego</w:t>
+      </w:r>
+      <w:proofErr w:type="spellEnd"/>
+      <w:r>
+        <w:rPr>
+          <w:highlight w:val="yellow"/>
+        </w:rPr>
+        <w:t xml:space="preserve"> 1, </w:t>
+      </w:r>
+      <w:proofErr w:type="spellStart"/>
+      <w:r>
+        <w:rPr>
+          <w:highlight w:val="yellow"/>
+        </w:rPr>
+        <w:t>Slonim</w:t>
+      </w:r>
+      <w:proofErr w:type="spellEnd"/>
+      <w:r>
+        <w:rPr>
+          <w:highlight w:val="yellow"/>
+        </w:rPr>
+        <w:t xml:space="preserve"> hace una regresión lineal que computa la relación entre las elecciones del participante con experiencia en el segundo juego y las tiradas hechas por sus contrincantes del periodo pasado. Jaime tiene este dato</w:t>
+      </w:r>
+      <w:proofErr w:type="gramStart"/>
+      <w:r>
+        <w:rPr>
+          <w:highlight w:val="yellow"/>
+        </w:rPr>
+        <w:t>!</w:t>
+      </w:r>
+      <w:proofErr w:type="gramEnd"/>
+    </w:p>
+    <w:p>
+      <w:pPr>
+        <w:pStyle w:val="Prrafodelista"/>
+        <w:ind w:left="-567" w:right="-660"/>
+      </w:pPr>
+    </w:p>
+    <w:p>
+      <w:pPr>
+        <w:pStyle w:val="Prrafodelista"/>
+        <w:ind w:left="-567" w:right="-660"/>
+      </w:pPr>
+    </w:p>
+    <w:p>
+      <w:pPr>
+        <w:pStyle w:val="Prrafodelista"/>
+        <w:ind w:left="-567" w:right="-660"/>
+      </w:pPr>
+    </w:p>
+    <w:p>
+      <w:pPr>
+        <w:pStyle w:val="Prrafodelista"/>
+        <w:ind w:left="-567" w:right="-660"/>
+      </w:pPr>
+    </w:p>
+    <w:p>
+      <w:pPr>
+        <w:pStyle w:val="Prrafodelista"/>
+        <w:ind w:left="-567" w:right="-660"/>
+      </w:pPr>
+    </w:p>
+    <w:p>
+      <w:pPr>
+        <w:pStyle w:val="Prrafodelista"/>
+        <w:numPr>
+          <w:ilvl w:val="0"/>
+          <w:numId w:val="3"/>
+        </w:numPr>
+        <w:ind w:left="-567" w:right="-660"/>
+        <w:rPr>
+          <w:b/>
+        </w:rPr>
+      </w:pPr>
+      <w:r>
+        <w:rPr>
+          <w:b/>
+        </w:rPr>
+        <w:lastRenderedPageBreak/>
+        <w:t>Los jugadores con experiencia eligieron el número más pequeño</w:t>
+      </w:r>
+      <w:r>
+        <w:rPr>
+          <w:b/>
+        </w:rPr>
+        <w:t>.</w:t>
+      </w:r>
+    </w:p>
+    <w:p>
+      <w:pPr>
+        <w:pStyle w:val="Prrafodelista"/>
+        <w:ind w:left="-567" w:right="-660"/>
+      </w:pPr>
+    </w:p>
+    <w:p>
+      <w:pPr>
+        <w:pStyle w:val="Prrafodelista"/>
+        <w:ind w:left="-567" w:right="-660"/>
+        <w:jc w:val="both"/>
+      </w:pPr>
+      <w:r>
+        <w:t xml:space="preserve">Una última posibilidad indagada por </w:t>
+      </w:r>
+      <w:proofErr w:type="spellStart"/>
+      <w:r>
+        <w:t>Slonim</w:t>
+      </w:r>
+      <w:proofErr w:type="spellEnd"/>
+      <w:r>
+        <w:t xml:space="preserve"> respecto a qué tanta ventaja podrían adquirir los participantes con experiencia sobre sus compañeros, implica analizar la proporción de veces con que éstos dieron el número más bajo. Hacer esto, incrementa la probabilidad (sin garantizar) de que se gane cada ronda, con independencia de si se juega con la media (</w:t>
+      </w:r>
+      <w:proofErr w:type="spellStart"/>
+      <w:r>
+        <w:t>us</w:t>
+      </w:r>
+      <w:proofErr w:type="spellEnd"/>
+      <w:r>
+        <w:t>) o la mediana (</w:t>
+      </w:r>
+      <w:proofErr w:type="spellStart"/>
+      <w:r>
+        <w:t>Slonim</w:t>
+      </w:r>
+      <w:proofErr w:type="spellEnd"/>
+      <w:r>
+        <w:t>), por lo que podría arrojar cierta luz sobre lo que los participantes están aprendiendo sobre el juego.</w:t>
+      </w:r>
+    </w:p>
+    <w:p>
+      <w:pPr>
+        <w:pStyle w:val="Prrafodelista"/>
+        <w:ind w:left="-567" w:right="-660"/>
+        <w:jc w:val="both"/>
+      </w:pPr>
+    </w:p>
+    <w:p>
+      <w:pPr>
+        <w:pStyle w:val="Prrafodelista"/>
+        <w:ind w:left="-567" w:right="-660"/>
+        <w:jc w:val="both"/>
+      </w:pPr>
+      <w:r>
+        <w:t xml:space="preserve">Sin embargo, parece ser que la proporción de veces que los participantes 1 dieron el número más bajo en cada ronda jugada sólo es significativa en el </w:t>
+      </w:r>
+      <w:proofErr w:type="spellStart"/>
+      <w:r>
+        <w:t>Subjuego</w:t>
+      </w:r>
+      <w:proofErr w:type="spellEnd"/>
+      <w:r>
+        <w:t xml:space="preserve"> 1, cuando de hecho tenían la misma experiencia que el resto de sus competidores. </w:t>
+      </w:r>
+    </w:p>
+    <w:p>
+      <w:pPr>
+        <w:ind w:left="-927" w:right="-660"/>
+        <w:jc w:val="center"/>
+      </w:pPr>
+      <w:r>
+        <w:rPr>
+          <w:noProof/>
+          <w:lang w:eastAsia="es-MX"/>
+        </w:rPr>
+        <w:drawing>
+          <wp:inline distT="0" distB="0" distL="0" distR="0">
+            <wp:extent cx="3494916" cy="1203547"/>
+            <wp:effectExtent l="0" t="0" r="0" b="0"/>
+            <wp:docPr id="6" name="Imagen 6"/>
+            <wp:cNvGraphicFramePr>
+              <a:graphicFrameLocks xmlns:a="http://schemas.openxmlformats.org/drawingml/2006/main" noChangeAspect="1"/>
+            </wp:cNvGraphicFramePr>
+            <a:graphic xmlns:a="http://schemas.openxmlformats.org/drawingml/2006/main">
+              <a:graphicData uri="http://schemas.openxmlformats.org/drawingml/2006/picture">
+                <pic:pic xmlns:pic="http://schemas.openxmlformats.org/drawingml/2006/picture">
+                  <pic:nvPicPr>
+                    <pic:cNvPr id="0" name="Picture 2"/>
+                    <pic:cNvPicPr>
+                      <a:picLocks noChangeAspect="1" noChangeArrowheads="1"/>
+                    </pic:cNvPicPr>
+                  </pic:nvPicPr>
+                  <pic:blipFill>
+                    <a:blip r:embed="rId12">
+                      <a:extLst>
+                        <a:ext uri="{28A0092B-C50C-407E-A947-70E740481C1C}">
+                          <a14:useLocalDpi xmlns:a14="http://schemas.microsoft.com/office/drawing/2010/main" val="0"/>
+                        </a:ext>
+                      </a:extLst>
+                    </a:blip>
+                    <a:srcRect/>
+                    <a:stretch>
+                      <a:fillRect/>
+                    </a:stretch>
+                  </pic:blipFill>
+                  <pic:spPr bwMode="auto">
+                    <a:xfrm>
+                      <a:off x="0" y="0"/>
+                      <a:ext cx="3520861" cy="1212482"/>
+                    </a:xfrm>
+                    <a:prstGeom prst="rect">
+                      <a:avLst/>
+                    </a:prstGeom>
+                    <a:noFill/>
+                    <a:ln>
+                      <a:noFill/>
+                    </a:ln>
+                  </pic:spPr>
+                </pic:pic>
+              </a:graphicData>
+            </a:graphic>
+          </wp:inline>
+        </w:drawing>
+      </w:r>
+    </w:p>
+    <w:p>
+      <w:pPr>
+        <w:ind w:left="-927" w:right="-660"/>
+        <w:jc w:val="both"/>
+      </w:pPr>
+    </w:p>
+    <w:p>
+      <w:pPr>
+        <w:ind w:left="-702" w:right="-660"/>
+        <w:jc w:val="both"/>
+      </w:pPr>
+      <w:r>
+        <w:t xml:space="preserve">De la misma forma, cuando analizamos la proporción de veces que los Participantes 1 dieron el número más bajo en cada una de las rondas, vemos que en el </w:t>
+      </w:r>
+      <w:proofErr w:type="spellStart"/>
+      <w:r>
+        <w:t>Subjuego</w:t>
+      </w:r>
+      <w:proofErr w:type="spellEnd"/>
+      <w:r>
+        <w:t xml:space="preserve"> 2 nunca es significativa y en el </w:t>
+      </w:r>
+      <w:proofErr w:type="spellStart"/>
+      <w:r>
+        <w:t>Subjuego</w:t>
+      </w:r>
+      <w:proofErr w:type="spellEnd"/>
+      <w:r>
+        <w:t xml:space="preserve"> 1 –donde el análisis general decía que la proporción era significativa para las cuatros rondas-, sólo la segunda ronda es significativa de manera individual.</w:t>
+      </w:r>
+    </w:p>
+    <w:p>
+      <w:pPr>
+        <w:ind w:left="-927" w:right="-660"/>
+        <w:jc w:val="center"/>
+      </w:pPr>
+      <w:r>
+        <w:rPr>
+          <w:noProof/>
+          <w:lang w:eastAsia="es-MX"/>
+        </w:rPr>
+        <w:drawing>
+          <wp:inline distT="0" distB="0" distL="0" distR="0">
+            <wp:extent cx="3027556" cy="1553654"/>
+            <wp:effectExtent l="0" t="0" r="1905" b="8890"/>
+            <wp:docPr id="9" name="Imagen 9"/>
+            <wp:cNvGraphicFramePr>
+              <a:graphicFrameLocks xmlns:a="http://schemas.openxmlformats.org/drawingml/2006/main" noChangeAspect="1"/>
+            </wp:cNvGraphicFramePr>
+            <a:graphic xmlns:a="http://schemas.openxmlformats.org/drawingml/2006/main">
+              <a:graphicData uri="http://schemas.openxmlformats.org/drawingml/2006/picture">
+                <pic:pic xmlns:pic="http://schemas.openxmlformats.org/drawingml/2006/picture">
+                  <pic:nvPicPr>
+                    <pic:cNvPr id="0" name="Picture 3"/>
+                    <pic:cNvPicPr>
+                      <a:picLocks noChangeAspect="1" noChangeArrowheads="1"/>
+                    </pic:cNvPicPr>
+                  </pic:nvPicPr>
+                  <pic:blipFill>
+                    <a:blip r:embed="rId13">
+                      <a:extLst>
+                        <a:ext uri="{28A0092B-C50C-407E-A947-70E740481C1C}">
+                          <a14:useLocalDpi xmlns:a14="http://schemas.microsoft.com/office/drawing/2010/main" val="0"/>
+                        </a:ext>
+                      </a:extLst>
+                    </a:blip>
+                    <a:srcRect/>
+                    <a:stretch>
+                      <a:fillRect/>
+                    </a:stretch>
+                  </pic:blipFill>
+                  <pic:spPr bwMode="auto">
+                    <a:xfrm>
+                      <a:off x="0" y="0"/>
+                      <a:ext cx="3039844" cy="1559960"/>
+                    </a:xfrm>
+                    <a:prstGeom prst="rect">
+                      <a:avLst/>
+                    </a:prstGeom>
+                    <a:noFill/>
+                    <a:ln>
+                      <a:noFill/>
+                    </a:ln>
+                  </pic:spPr>
+                </pic:pic>
+              </a:graphicData>
+            </a:graphic>
+          </wp:inline>
+        </w:drawing>
+      </w:r>
+      <w:r>
+        <w:rPr>
+          <w:noProof/>
+          <w:lang w:eastAsia="es-MX"/>
+        </w:rPr>
+        <w:drawing>
+          <wp:inline distT="0" distB="0" distL="0" distR="0">
+            <wp:extent cx="3034910" cy="1578309"/>
+            <wp:effectExtent l="0" t="0" r="0" b="3175"/>
+            <wp:docPr id="10" name="Imagen 10"/>
+            <wp:cNvGraphicFramePr>
+              <a:graphicFrameLocks xmlns:a="http://schemas.openxmlformats.org/drawingml/2006/main" noChangeAspect="1"/>
+            </wp:cNvGraphicFramePr>
+            <a:graphic xmlns:a="http://schemas.openxmlformats.org/drawingml/2006/main">
+              <a:graphicData uri="http://schemas.openxmlformats.org/drawingml/2006/picture">
+                <pic:pic xmlns:pic="http://schemas.openxmlformats.org/drawingml/2006/picture">
+                  <pic:nvPicPr>
+                    <pic:cNvPr id="0" name="Picture 4"/>
+                    <pic:cNvPicPr>
+                      <a:picLocks noChangeAspect="1" noChangeArrowheads="1"/>
+                    </pic:cNvPicPr>
+                  </pic:nvPicPr>
+                  <pic:blipFill>
+                    <a:blip r:embed="rId14">
+                      <a:extLst>
+                        <a:ext uri="{28A0092B-C50C-407E-A947-70E740481C1C}">
+                          <a14:useLocalDpi xmlns:a14="http://schemas.microsoft.com/office/drawing/2010/main" val="0"/>
+                        </a:ext>
+                      </a:extLst>
+                    </a:blip>
+                    <a:srcRect/>
+                    <a:stretch>
+                      <a:fillRect/>
+                    </a:stretch>
+                  </pic:blipFill>
+                  <pic:spPr bwMode="auto">
+                    <a:xfrm>
+                      <a:off x="0" y="0"/>
+                      <a:ext cx="3086173" cy="1604969"/>
+                    </a:xfrm>
+                    <a:prstGeom prst="rect">
+                      <a:avLst/>
+                    </a:prstGeom>
+                    <a:noFill/>
+                    <a:ln>
+                      <a:noFill/>
+                    </a:ln>
+                  </pic:spPr>
+                </pic:pic>
+              </a:graphicData>
+            </a:graphic>
+          </wp:inline>
+        </w:drawing>
+      </w:r>
+    </w:p>
+    <w:p>
+      <w:pPr>
+        <w:ind w:left="-927" w:right="-660"/>
+        <w:jc w:val="center"/>
+      </w:pPr>
+    </w:p>
+    <w:p>
+      <w:pPr>
+        <w:ind w:right="-660"/>
+        <w:jc w:val="both"/>
+      </w:pPr>
+      <w:r>
+        <w:t xml:space="preserve">Una interpretación sugerida de los resultados encontrados en términos de </w:t>
+      </w:r>
+      <w:r>
+        <w:t>si el Participante 1 dio el número más bajo en sus distintas tiradas, es que la elevada proporción con que esto ocurre en e</w:t>
+      </w:r>
+      <w:r>
+        <w:t xml:space="preserve">l </w:t>
+      </w:r>
+      <w:proofErr w:type="spellStart"/>
+      <w:r>
+        <w:t>Subjuego</w:t>
+      </w:r>
+      <w:proofErr w:type="spellEnd"/>
+      <w:r>
+        <w:t xml:space="preserve"> 1 podría explicar el hecho de que el Jugador 1 mostrara una mayor </w:t>
+      </w:r>
+      <w:r>
+        <w:t>ventaja (en términos de la proporción de juegos ganados)</w:t>
+      </w:r>
+      <w:r>
+        <w:t xml:space="preserve"> durante el </w:t>
+      </w:r>
+      <w:proofErr w:type="spellStart"/>
+      <w:r>
+        <w:t>subjuego</w:t>
+      </w:r>
+      <w:proofErr w:type="spellEnd"/>
+      <w:r>
+        <w:t xml:space="preserve"> 1 (antes de adquirir experiencia), en comparación con el </w:t>
+      </w:r>
+      <w:proofErr w:type="spellStart"/>
+      <w:r>
+        <w:t>Subjuego</w:t>
+      </w:r>
+      <w:proofErr w:type="spellEnd"/>
+      <w:r>
+        <w:t xml:space="preserve"> 2.</w:t>
+      </w:r>
+      <w:bookmarkStart w:id="0" w:name="_GoBack"/>
+      <w:bookmarkEnd w:id="0"/>
     </w:p>
     <w:sectPr>
       <w:pgSz w:w="12240" w:h="15840"/>
@@ -5987,7 +6638,7 @@
 </file>
 
 <file path=customXml/itemProps1.xml><?xml version="1.0" encoding="utf-8"?>
-<ds:datastoreItem xmlns:ds="http://schemas.openxmlformats.org/officeDocument/2006/customXml" ds:itemID="{0CDE17DF-EB9E-49FF-BCAD-B53E46814DF2}">
+<ds:datastoreItem xmlns:ds="http://schemas.openxmlformats.org/officeDocument/2006/customXml" ds:itemID="{560059FC-F096-4C3B-A40D-55225FA1261E}">
   <ds:schemaRefs>
     <ds:schemaRef ds:uri="http://schemas.openxmlformats.org/officeDocument/2006/bibliography"/>
   </ds:schemaRefs>

</xml_diff>